<commit_message>
Juist need to add suggetsions
</commit_message>
<xml_diff>
--- a/AI-draft.docx
+++ b/AI-draft.docx
@@ -601,10 +601,7 @@
         <w:t xml:space="preserve">\item </w:t>
       </w:r>
       <w:r>
-        <w:t>Distribution of dependent variable</w:t>
-      </w:r>
-      <w:r>
-        <w:t>- The dependent variable (in this case click rates) may not be continuous in a linear distribution.</w:t>
+        <w:t>Distribution of dependent variable- The dependent variable (in this case click rates) may not be continuous in a linear distribution.</w:t>
       </w:r>
     </w:p>
     <w:p>
@@ -670,7 +667,30 @@
     </w:p>
     <w:p>
       <w:r>
-        <w:t xml:space="preserve">Training and feedback of the usefulness of the algorithm is </w:t>
+        <w:t xml:space="preserve">Training and feedback of the usefulness of the </w:t>
+      </w:r>
+      <w:r>
+        <w:t xml:space="preserve">algorithm was a potential issue that the authors had to address. The paper states that because it is based on an online learning algorithm, usually training is performed from previous iterations. With the dynamics of the web, this is problematic. In order to solve this issue, parallel training is used in order to avoid each training </w:t>
+      </w:r>
+      <w:r>
+        <w:t>procedure</w:t>
+      </w:r>
+      <w:r>
+        <w:t xml:space="preserve"> being taken in turn. By using a distributed factor graph, each training example can be scheduled to run as effectively as possible. In a paper by </w:t>
+      </w:r>
+      <w:proofErr w:type="spellStart"/>
+      <w:r>
+        <w:t>Xufeng</w:t>
+      </w:r>
+      <w:proofErr w:type="spellEnd"/>
+      <w:r>
+        <w:t xml:space="preserve"> Han</w:t>
+      </w:r>
+      <w:r>
+        <w:t xml:space="preserve"> about a similar use of parallel training \cite{training}, they support the avoidance of single machine methods that tie together all parameters which are computationally expensive.</w:t>
+      </w:r>
+      <w:r>
+        <w:t xml:space="preserve"> \\</w:t>
       </w:r>
     </w:p>
     <w:p>
@@ -679,8 +699,6 @@
           <w:tab w:val="left" w:pos="2580"/>
         </w:tabs>
       </w:pPr>
-      <w:bookmarkStart w:id="0" w:name="_GoBack"/>
-      <w:bookmarkEnd w:id="0"/>
       <w:r>
         <w:t xml:space="preserve">Results and comparison </w:t>
       </w:r>
@@ -694,6 +712,51 @@
       </w:r>
     </w:p>
     <w:p>
+      <w:r>
+        <w:t xml:space="preserve">Following the explanation and evaluation of various </w:t>
+      </w:r>
+      <w:r>
+        <w:t xml:space="preserve">stages in the creation of the </w:t>
+      </w:r>
+      <w:proofErr w:type="spellStart"/>
+      <w:r>
+        <w:t>adPredictor</w:t>
+      </w:r>
+      <w:proofErr w:type="spellEnd"/>
+      <w:r>
+        <w:t xml:space="preserve"> algorithm, there a few issues have been identified, which may be improved on in the future, some of which improvements will be considered in the following section.</w:t>
+      </w:r>
+      <w:r>
+        <w:t xml:space="preserve"> \par</w:t>
+      </w:r>
+    </w:p>
+    <w:p>
+      <w:r>
+        <w:t>These include:</w:t>
+      </w:r>
+    </w:p>
+    <w:p>
+      <w:r>
+        <w:t>\begin{itemize}</w:t>
+      </w:r>
+    </w:p>
+    <w:p>
+      <w:r>
+        <w:t>\item</w:t>
+      </w:r>
+    </w:p>
+    <w:p>
+      <w:r>
+        <w:t>\end{itemize}</w:t>
+      </w:r>
+    </w:p>
+    <w:p>
+      <w:r>
+        <w:lastRenderedPageBreak/>
+        <w:t>LIST ISSUES, GO INTO MORE DETAIL BELOW</w:t>
+      </w:r>
+    </w:p>
+    <w:p>
       <w:pPr>
         <w:pStyle w:val="Heading1"/>
       </w:pPr>
@@ -702,19 +765,38 @@
       </w:r>
     </w:p>
     <w:p>
-      <w:pPr>
-        <w:pStyle w:val="Heading1"/>
-      </w:pPr>
-      <w:r>
-        <w:t>Evaluation</w:t>
-      </w:r>
-    </w:p>
-    <w:p>
-      <w:pPr>
-        <w:pStyle w:val="Heading2"/>
-      </w:pPr>
-      <w:r>
-        <w:t>Future developments</w:t>
+      <w:r>
+        <w:t xml:space="preserve">Following the reported possible issues found from reading the solution provided in the </w:t>
+      </w:r>
+      <w:proofErr w:type="spellStart"/>
+      <w:r>
+        <w:t>adPredictor</w:t>
+      </w:r>
+      <w:proofErr w:type="spellEnd"/>
+      <w:r>
+        <w:t xml:space="preserve"> paper</w:t>
+      </w:r>
+      <w:r>
+        <w:t xml:space="preserve"> \cite</w:t>
+      </w:r>
+      <w:r>
+        <w:t>{</w:t>
+      </w:r>
+      <w:proofErr w:type="spellStart"/>
+      <w:r>
+        <w:t>bing</w:t>
+      </w:r>
+      <w:proofErr w:type="spellEnd"/>
+      <w:r>
+        <w:t>-paper}, there are some alternatives to the concepts already p</w:t>
+      </w:r>
+      <w:r>
+        <w:t>rovided. Starting by looking at</w:t>
+      </w:r>
+    </w:p>
+    <w:p>
+      <w:r>
+        <w:t>GIVE ALTERNATIVES LOOKING AT THE PROBLEMS FOUND PREVIOUSLY</w:t>
       </w:r>
     </w:p>
     <w:p>
@@ -730,7 +812,89 @@
         </w:r>
       </w:hyperlink>
     </w:p>
-    <w:p/>
+    <w:p>
+      <w:pPr>
+        <w:pStyle w:val="Heading1"/>
+      </w:pPr>
+      <w:r>
+        <w:t>Evaluation</w:t>
+      </w:r>
+    </w:p>
+    <w:p>
+      <w:r>
+        <w:t>Following the review of the paper, algorithm and suggestions made, this section gives an overview of the work completed for this paper, and how well the proposed algorithm could perform in comparison to the original solution and the new solution.</w:t>
+      </w:r>
+    </w:p>
+    <w:p>
+      <w:pPr>
+        <w:pStyle w:val="Heading2"/>
+      </w:pPr>
+      <w:r>
+        <w:t>Future developments</w:t>
+      </w:r>
+    </w:p>
+    <w:p>
+      <w:r>
+        <w:t xml:space="preserve">With any research, there is always the possibility of future works. </w:t>
+      </w:r>
+      <w:r>
+        <w:t>Identified</w:t>
+      </w:r>
+      <w:r>
+        <w:t xml:space="preserve"> in the original solution paper, the authors mention the </w:t>
+      </w:r>
+      <w:r>
+        <w:t xml:space="preserve">exploration of alternative models, such as feature based method “Matchbox” for using more personalised data of users in order to give </w:t>
+      </w:r>
+      <w:r>
+        <w:t>those</w:t>
+      </w:r>
+      <w:r>
+        <w:t xml:space="preserve"> more tailored ad predictions. In fact, In a recent library publishing by Microsoft, they have now </w:t>
+      </w:r>
+      <w:r>
+        <w:t>persuade</w:t>
+      </w:r>
+      <w:r>
+        <w:t xml:space="preserve"> and implemented this predictor type in a Microsoft Azure module \</w:t>
+      </w:r>
+      <w:proofErr w:type="gramStart"/>
+      <w:r>
+        <w:t>cite{</w:t>
+      </w:r>
+      <w:proofErr w:type="gramEnd"/>
+      <w:r>
+        <w:t xml:space="preserve">azure}. The recommender in the library compares the previous type of model (as used in this algorithm) and the </w:t>
+      </w:r>
+      <w:bookmarkStart w:id="0" w:name="_GoBack"/>
+      <w:bookmarkEnd w:id="0"/>
+      <w:r>
+        <w:t xml:space="preserve">new collaborative </w:t>
+      </w:r>
+      <w:r>
+        <w:t>filtering</w:t>
+      </w:r>
+      <w:r>
+        <w:t xml:space="preserve"> method, stating that the second only uses identifiers of users, and obtains detailed information from a sparse matrix given by the users trending searches.</w:t>
+      </w:r>
+      <w:r>
+        <w:t xml:space="preserve"> </w:t>
+      </w:r>
+      <w:r>
+        <w:t>\par</w:t>
+      </w:r>
+    </w:p>
+    <w:p>
+      <w:r>
+        <w:t xml:space="preserve">By learning more about an individual user, this would mean more profitable advertising, though as outlined in the first section of this report, the issue would still remain that the </w:t>
+      </w:r>
+      <w:r>
+        <w:t>sheer</w:t>
+      </w:r>
+      <w:r>
+        <w:t xml:space="preserve"> number of individual users searching via Bing may be too large to handle such a dense amount of personalisation.</w:t>
+      </w:r>
+    </w:p>
     <w:sectPr>
       <w:pgSz w:w="11906" w:h="16838"/>
       <w:pgMar w:top="1440" w:right="1440" w:bottom="1440" w:left="1440" w:header="708" w:footer="708" w:gutter="0"/>

</xml_diff>